<commit_message>
Uploaded first 2 review
</commit_message>
<xml_diff>
--- a/html/projects/PIZZA AND THE CITY - 002 (FORNO).docx
+++ b/html/projects/PIZZA AND THE CITY - 002 (FORNO).docx
@@ -218,7 +218,15 @@
         <w:spacing w:after="0"/>
       </w:pPr>
       <w:r>
-        <w:t xml:space="preserve">For starters, their sauces. I don’t know what train they are attempting to hop on, but their hot honey is quite frankly anything but. Its loose unspecified sweet sauce with errant chilli flakes sprinkled all around and mixed. I would’ve been mad if I wasn’t so confused. Their garlic butter was pretty good though, however, its </w:t>
+        <w:t xml:space="preserve">For starters, their sauces. I don’t know what train they are attempting to hop on, but their hot honey is quite frankly anything but. Its loose unspecified sweet sauce with errant chilli flakes sprinkled all around and mixed. I would’ve been mad if I wasn’t so confused. Their garlic butter was pretty good though, however, </w:t>
+      </w:r>
+      <w:proofErr w:type="gramStart"/>
+      <w:r>
+        <w:t>its</w:t>
+      </w:r>
+      <w:proofErr w:type="gramEnd"/>
+      <w:r>
+        <w:t xml:space="preserve"> </w:t>
       </w:r>
       <w:proofErr w:type="gramStart"/>
       <w:r>
@@ -411,7 +419,13 @@
         <w:t>out of 69</w:t>
       </w:r>
       <w:r>
-        <w:t xml:space="preserve">. Theres a time and place for this kind of pizza experience, and I pray I never find wither myself there, or the hands on my watch pointing to it. </w:t>
+        <w:t xml:space="preserve">. </w:t>
+      </w:r>
+      <w:r>
+        <w:t>There's</w:t>
+      </w:r>
+      <w:r>
+        <w:t xml:space="preserve"> a time and place for this kind of pizza experience, and I pray I never find wither myself there, or the hands on my watch pointing to it. </w:t>
       </w:r>
     </w:p>
     <w:sectPr>
@@ -433,7 +447,7 @@
         <w:kern w:val="2"/>
         <w:sz w:val="24"/>
         <w:szCs w:val="24"/>
-        <w:lang w:val="en-NG" w:eastAsia="en-US" w:bidi="ar-SA"/>
+        <w:lang w:eastAsia="en-US" w:bidi="ar-SA"/>
         <w14:ligatures w14:val="standardContextual"/>
       </w:rPr>
     </w:rPrDefault>

</xml_diff>